<commit_message>
add prependComments filter to add comments metadata to Word documents text
</commit_message>
<xml_diff>
--- a/templates/custom-cambria.docx
+++ b/templates/custom-cambria.docx
@@ -3,11 +3,11 @@
 <w:document xmlns:wpc="http://schemas.microsoft.com/office/word/2010/wordprocessingCanvas" xmlns:cx="http://schemas.microsoft.com/office/drawing/2014/chartex" xmlns:cx1="http://schemas.microsoft.com/office/drawing/2015/9/8/chartex" xmlns:cx2="http://schemas.microsoft.com/office/drawing/2015/10/21/chartex" xmlns:cx3="http://schemas.microsoft.com/office/drawing/2016/5/9/chartex" xmlns:cx4="http://schemas.microsoft.com/office/drawing/2016/5/10/chartex" xmlns:cx5="http://schemas.microsoft.com/office/drawing/2016/5/11/chartex" xmlns:cx6="http://schemas.microsoft.com/office/drawing/2016/5/12/chartex" xmlns:cx7="http://schemas.microsoft.com/office/drawing/2016/5/13/chartex" xmlns:cx8="http://schemas.microsoft.com/office/drawing/2016/5/14/chartex" xmlns:mc="http://schemas.openxmlformats.org/markup-compatibility/2006" xmlns:aink="http://schemas.microsoft.com/office/drawing/2016/ink" xmlns:am3d="http://schemas.microsoft.com/office/drawing/2017/model3d" xmlns:o="urn:schemas-microsoft-com:office:office" xmlns:r="http://schemas.openxmlformats.org/officeDocument/2006/relationships" xmlns:m="http://schemas.openxmlformats.org/officeDocument/2006/math" xmlns:v="urn:schemas-microsoft-com:vml" xmlns:wp14="http://schemas.microsoft.com/office/word/2010/wordprocessingDrawing" xmlns:wp="http://schemas.openxmlformats.org/drawingml/2006/wordprocessingDrawing" xmlns:w10="urn:schemas-microsoft-com:office:word" xmlns:w="http://schemas.openxmlformats.org/wordprocessingml/2006/main" xmlns:w14="http://schemas.microsoft.com/office/word/2010/wordml" xmlns:w15="http://schemas.microsoft.com/office/word/2012/wordml" xmlns:w16cid="http://schemas.microsoft.com/office/word/2016/wordml/cid" xmlns:w16se="http://schemas.microsoft.com/office/word/2015/wordml/symex" xmlns:wpg="http://schemas.microsoft.com/office/word/2010/wordprocessingGroup" xmlns:wpi="http://schemas.microsoft.com/office/word/2010/wordprocessingInk" xmlns:wne="http://schemas.microsoft.com/office/word/2006/wordml" xmlns:wps="http://schemas.microsoft.com/office/word/2010/wordprocessingShape" mc:Ignorable="w14 w15 w16se w16cid wp14">
   <w:body>
     <w:p>
-      <w:bookmarkStart w:id="0" w:name="_GoBack"/>
-      <w:bookmarkEnd w:id="0"/>
       <w:r>
         <w:t>Hello world.</w:t>
       </w:r>
+      <w:bookmarkStart w:id="0" w:name="_GoBack"/>
+      <w:bookmarkEnd w:id="0"/>
     </w:p>
     <w:p>
       <w:pPr>
@@ -105,21 +105,11 @@
       <w:ind w:right="-46"/>
       <w:jc w:val="right"/>
     </w:pPr>
-    <w:r>
-      <w:fldChar w:fldCharType="begin"/>
-    </w:r>
-    <w:r>
-      <w:instrText xml:space="preserve"> TITLE  \* MERGEFORMAT </w:instrText>
-    </w:r>
-    <w:r>
-      <w:fldChar w:fldCharType="separate"/>
-    </w:r>
-    <w:r>
-      <w:t>Template</w:t>
-    </w:r>
-    <w:r>
-      <w:fldChar w:fldCharType="end"/>
-    </w:r>
+    <w:fldSimple w:instr=" TITLE  \* MERGEFORMAT ">
+      <w:r>
+        <w:t>Template</w:t>
+      </w:r>
+    </w:fldSimple>
   </w:p>
 </w:ftr>
 </file>
@@ -176,21 +166,11 @@
       </w:tabs>
       <w:ind w:right="-46"/>
     </w:pPr>
-    <w:r>
-      <w:fldChar w:fldCharType="begin"/>
-    </w:r>
-    <w:r>
-      <w:instrText xml:space="preserve"> TITLE  \* MERGEFORMAT </w:instrText>
-    </w:r>
-    <w:r>
-      <w:fldChar w:fldCharType="separate"/>
-    </w:r>
-    <w:r>
-      <w:t>Template</w:t>
-    </w:r>
-    <w:r>
-      <w:fldChar w:fldCharType="end"/>
-    </w:r>
+    <w:fldSimple w:instr=" TITLE  \* MERGEFORMAT ">
+      <w:r>
+        <w:t>Template</w:t>
+      </w:r>
+    </w:fldSimple>
   </w:p>
 </w:ftr>
 </file>
@@ -451,7 +431,7 @@
   <w:abstractNum w:abstractNumId="2" w15:restartNumberingAfterBreak="0">
     <w:nsid w:val="FFFFFF7C"/>
     <w:multiLevelType w:val="singleLevel"/>
-    <w:tmpl w:val="C90417D2"/>
+    <w:tmpl w:val="406E1000"/>
     <w:lvl w:ilvl="0">
       <w:start w:val="1"/>
       <w:numFmt w:val="decimal"/>
@@ -468,7 +448,7 @@
   <w:abstractNum w:abstractNumId="3" w15:restartNumberingAfterBreak="0">
     <w:nsid w:val="FFFFFF7D"/>
     <w:multiLevelType w:val="singleLevel"/>
-    <w:tmpl w:val="164A8E56"/>
+    <w:tmpl w:val="3496BF04"/>
     <w:lvl w:ilvl="0">
       <w:start w:val="1"/>
       <w:numFmt w:val="decimal"/>
@@ -485,7 +465,7 @@
   <w:abstractNum w:abstractNumId="4" w15:restartNumberingAfterBreak="0">
     <w:nsid w:val="FFFFFF7E"/>
     <w:multiLevelType w:val="singleLevel"/>
-    <w:tmpl w:val="FA7AAFB4"/>
+    <w:tmpl w:val="AE2A24E0"/>
     <w:lvl w:ilvl="0">
       <w:start w:val="1"/>
       <w:numFmt w:val="decimal"/>
@@ -502,7 +482,7 @@
   <w:abstractNum w:abstractNumId="5" w15:restartNumberingAfterBreak="0">
     <w:nsid w:val="FFFFFF7F"/>
     <w:multiLevelType w:val="singleLevel"/>
-    <w:tmpl w:val="01964D3C"/>
+    <w:tmpl w:val="1ADE2142"/>
     <w:lvl w:ilvl="0">
       <w:start w:val="1"/>
       <w:numFmt w:val="decimal"/>
@@ -519,7 +499,7 @@
   <w:abstractNum w:abstractNumId="6" w15:restartNumberingAfterBreak="0">
     <w:nsid w:val="FFFFFF80"/>
     <w:multiLevelType w:val="singleLevel"/>
-    <w:tmpl w:val="6352C8F8"/>
+    <w:tmpl w:val="946A4BC0"/>
     <w:lvl w:ilvl="0">
       <w:start w:val="1"/>
       <w:numFmt w:val="bullet"/>
@@ -539,7 +519,7 @@
   <w:abstractNum w:abstractNumId="7" w15:restartNumberingAfterBreak="0">
     <w:nsid w:val="FFFFFF81"/>
     <w:multiLevelType w:val="singleLevel"/>
-    <w:tmpl w:val="84D08F68"/>
+    <w:tmpl w:val="70340978"/>
     <w:lvl w:ilvl="0">
       <w:start w:val="1"/>
       <w:numFmt w:val="bullet"/>
@@ -559,7 +539,7 @@
   <w:abstractNum w:abstractNumId="8" w15:restartNumberingAfterBreak="0">
     <w:nsid w:val="FFFFFF82"/>
     <w:multiLevelType w:val="singleLevel"/>
-    <w:tmpl w:val="FF2257F4"/>
+    <w:tmpl w:val="84286EAC"/>
     <w:lvl w:ilvl="0">
       <w:start w:val="1"/>
       <w:numFmt w:val="bullet"/>
@@ -579,7 +559,7 @@
   <w:abstractNum w:abstractNumId="9" w15:restartNumberingAfterBreak="0">
     <w:nsid w:val="FFFFFF83"/>
     <w:multiLevelType w:val="singleLevel"/>
-    <w:tmpl w:val="7C540ED2"/>
+    <w:tmpl w:val="54304166"/>
     <w:lvl w:ilvl="0">
       <w:start w:val="1"/>
       <w:numFmt w:val="bullet"/>
@@ -599,7 +579,7 @@
   <w:abstractNum w:abstractNumId="10" w15:restartNumberingAfterBreak="0">
     <w:nsid w:val="FFFFFF88"/>
     <w:multiLevelType w:val="singleLevel"/>
-    <w:tmpl w:val="7CE877EE"/>
+    <w:tmpl w:val="56CC5412"/>
     <w:lvl w:ilvl="0">
       <w:start w:val="1"/>
       <w:numFmt w:val="decimal"/>
@@ -616,7 +596,7 @@
   <w:abstractNum w:abstractNumId="11" w15:restartNumberingAfterBreak="0">
     <w:nsid w:val="FFFFFF89"/>
     <w:multiLevelType w:val="singleLevel"/>
-    <w:tmpl w:val="CAA249BA"/>
+    <w:tmpl w:val="519E87DC"/>
     <w:lvl w:ilvl="0">
       <w:start w:val="1"/>
       <w:numFmt w:val="bullet"/>
@@ -1217,11 +1197,14 @@
     <w:name w:val="Compact"/>
     <w:basedOn w:val="BodyText"/>
     <w:qFormat/>
-    <w:rsid w:val="004F3309"/>
-    <w:pPr>
-      <w:spacing w:before="40" w:after="40" w:line="240" w:lineRule="auto"/>
+    <w:rsid w:val="006308F5"/>
+    <w:pPr>
+      <w:spacing w:before="40" w:after="40" w:line="276" w:lineRule="auto"/>
       <w:contextualSpacing/>
     </w:pPr>
+    <w:rPr>
+      <w:rFonts w:asciiTheme="majorHAnsi" w:hAnsiTheme="majorHAnsi"/>
+    </w:rPr>
   </w:style>
   <w:style w:type="paragraph" w:styleId="Title">
     <w:name w:val="Title"/>

</xml_diff>